<commit_message>
Upload guideline for SNA
</commit_message>
<xml_diff>
--- a/guidelines/GPT中文轉換.docx
+++ b/guidelines/GPT中文轉換.docx
@@ -70,15 +70,7 @@
         <w:t xml:space="preserve"> </w:t>
       </w:r>
       <w:r>
-        <w:t xml:space="preserve">while please modify the below so that it </w:t>
-      </w:r>
-      <w:proofErr w:type="gramStart"/>
-      <w:r>
-        <w:t>output</w:t>
-      </w:r>
-      <w:proofErr w:type="gramEnd"/>
-      <w:r>
-        <w:t xml:space="preserve"> correctly </w:t>
+        <w:t xml:space="preserve">while please modify the below so that it output correctly </w:t>
       </w:r>
     </w:p>
     <w:p>
@@ -92,23 +84,7 @@
           <w:rFonts w:hint="eastAsia"/>
           <w:lang w:eastAsia="zh-TW"/>
         </w:rPr>
-        <w:t>以下的下面代碼全部</w:t>
-      </w:r>
-      <w:proofErr w:type="gramStart"/>
-      <w:r>
-        <w:rPr>
-          <w:rFonts w:hint="eastAsia"/>
-          <w:lang w:eastAsia="zh-TW"/>
-        </w:rPr>
-        <w:t>刪</w:t>
-      </w:r>
-      <w:proofErr w:type="gramEnd"/>
-      <w:r>
-        <w:rPr>
-          <w:rFonts w:hint="eastAsia"/>
-          <w:lang w:eastAsia="zh-TW"/>
-        </w:rPr>
-        <w:t>掉</w:t>
+        <w:t>以下的下面代碼全部刪掉</w:t>
       </w:r>
     </w:p>
     <w:p>
@@ -291,6 +267,13 @@
       </w:pPr>
     </w:p>
     <w:p>
+      <w:pPr>
+        <w:rPr>
+          <w:lang w:eastAsia="zh-TW"/>
+        </w:rPr>
+      </w:pPr>
+    </w:p>
+    <w:p>
       <w:r>
         <w:lastRenderedPageBreak/>
         <w:t xml:space="preserve">here is the format </w:t>
@@ -1106,7 +1089,13 @@
     <w:p/>
     <w:p>
       <w:r>
-        <w:t xml:space="preserve">while please modify the below so that it output correctly </w:t>
+        <w:t>while please modify below so that it output</w:t>
+      </w:r>
+      <w:r>
+        <w:t>s</w:t>
+      </w:r>
+      <w:r>
+        <w:t xml:space="preserve"> correctly </w:t>
       </w:r>
     </w:p>
     <w:p>
@@ -1335,148 +1324,145 @@
         <w:t>", 3), ("</w:t>
       </w:r>
       <w:r>
-        <w:t>王</w:t>
+        <w:t>王守仁</w:t>
+      </w:r>
+      <w:r>
+        <w:t>", "</w:t>
+      </w:r>
+      <w:r>
+        <w:t>龔欽</w:t>
+      </w:r>
+      <w:r>
+        <w:t>", 2), ("</w:t>
+      </w:r>
+      <w:r>
+        <w:t>王守仁</w:t>
+      </w:r>
+      <w:r>
+        <w:t>", "</w:t>
+      </w:r>
+      <w:r>
+        <w:t>餘復</w:t>
+      </w:r>
+      <w:r>
+        <w:t>", 2), ("</w:t>
+      </w:r>
+      <w:r>
+        <w:t>王守仁</w:t>
+      </w:r>
+      <w:r>
+        <w:t>", "</w:t>
+      </w:r>
+      <w:r>
+        <w:t>章梓</w:t>
+      </w:r>
+      <w:r>
+        <w:t>", 2), ("</w:t>
+      </w:r>
+      <w:r>
+        <w:t>聶豹</w:t>
+      </w:r>
+      <w:r>
+        <w:t>", "</w:t>
+      </w:r>
+      <w:r>
+        <w:t>王宗沐</w:t>
+      </w:r>
+      <w:r>
+        <w:t>", 2), ("</w:t>
+      </w:r>
+      <w:r>
+        <w:t>羅汝芳</w:t>
+      </w:r>
+      <w:r>
+        <w:t>", "</w:t>
+      </w:r>
+      <w:r>
+        <w:t>羅汝芳（近溪）</w:t>
+      </w:r>
+      <w:r>
+        <w:t>", 2), ("</w:t>
+      </w:r>
+      <w:r>
+        <w:t>王安石</w:t>
+      </w:r>
+      <w:r>
+        <w:t>", "</w:t>
+      </w:r>
+      <w:r>
+        <w:t>韓愈</w:t>
+      </w:r>
+      <w:r>
+        <w:t>", 3), ("</w:t>
+      </w:r>
+      <w:r>
+        <w:t>韓愈</w:t>
+      </w:r>
+      <w:r>
+        <w:t>", "</w:t>
+      </w:r>
+      <w:r>
+        <w:t>柳宗元</w:t>
+      </w:r>
+      <w:r>
+        <w:t>", 3), ("</w:t>
+      </w:r>
+      <w:r>
+        <w:t>歐陽修</w:t>
+      </w:r>
+      <w:r>
+        <w:t>", "</w:t>
+      </w:r>
+      <w:r>
+        <w:t>蘇軾</w:t>
+      </w:r>
+      <w:r>
+        <w:t>", 3), ("</w:t>
+      </w:r>
+      <w:r>
+        <w:t>陸深</w:t>
+      </w:r>
+      <w:r>
+        <w:t>", "</w:t>
+      </w:r>
+      <w:r>
+        <w:t>王守仁</w:t>
+      </w:r>
+      <w:r>
+        <w:t xml:space="preserve">", 2), # </w:t>
+      </w:r>
+      <w:r>
+        <w:t>其他孤立人物標示較弱連結</w:t>
+      </w:r>
+      <w:r>
+        <w:t xml:space="preserve"> ("</w:t>
+      </w:r>
+      <w:r>
+        <w:t>危素</w:t>
+      </w:r>
+      <w:r>
+        <w:t>", "</w:t>
+      </w:r>
+      <w:r>
+        <w:t>未知影響</w:t>
+      </w:r>
+      <w:r>
+        <w:t>", 1), ("</w:t>
+      </w:r>
+      <w:r>
+        <w:t>徐溥</w:t>
+      </w:r>
+      <w:r>
+        <w:t>", "</w:t>
+      </w:r>
+      <w:r>
+        <w:t>未知影響</w:t>
+      </w:r>
+      <w:r>
+        <w:t>", 1), ("</w:t>
       </w:r>
       <w:r>
         <w:lastRenderedPageBreak/>
-        <w:t>守仁</w:t>
-      </w:r>
-      <w:r>
-        <w:t>", "</w:t>
-      </w:r>
-      <w:r>
-        <w:t>龔欽</w:t>
-      </w:r>
-      <w:r>
-        <w:t>", 2), ("</w:t>
-      </w:r>
-      <w:r>
-        <w:t>王守仁</w:t>
-      </w:r>
-      <w:r>
-        <w:t>", "</w:t>
-      </w:r>
-      <w:r>
-        <w:t>餘復</w:t>
-      </w:r>
-      <w:r>
-        <w:t>", 2), ("</w:t>
-      </w:r>
-      <w:r>
-        <w:t>王守仁</w:t>
-      </w:r>
-      <w:r>
-        <w:t>", "</w:t>
-      </w:r>
-      <w:r>
-        <w:t>章梓</w:t>
-      </w:r>
-      <w:r>
-        <w:t>", 2), ("</w:t>
-      </w:r>
-      <w:r>
-        <w:t>聶豹</w:t>
-      </w:r>
-      <w:r>
-        <w:t>", "</w:t>
-      </w:r>
-      <w:r>
-        <w:t>王宗沐</w:t>
-      </w:r>
-      <w:r>
-        <w:t>", 2), ("</w:t>
-      </w:r>
-      <w:r>
-        <w:t>羅汝芳</w:t>
-      </w:r>
-      <w:r>
-        <w:t>", "</w:t>
-      </w:r>
-      <w:r>
-        <w:t>羅汝芳（近溪）</w:t>
-      </w:r>
-      <w:r>
-        <w:t>", 2), ("</w:t>
-      </w:r>
-      <w:r>
-        <w:t>王安石</w:t>
-      </w:r>
-      <w:r>
-        <w:t>", "</w:t>
-      </w:r>
-      <w:r>
-        <w:t>韓愈</w:t>
-      </w:r>
-      <w:r>
-        <w:t>", 3), ("</w:t>
-      </w:r>
-      <w:r>
-        <w:t>韓愈</w:t>
-      </w:r>
-      <w:r>
-        <w:t>", "</w:t>
-      </w:r>
-      <w:r>
-        <w:t>柳宗元</w:t>
-      </w:r>
-      <w:r>
-        <w:t>", 3), ("</w:t>
-      </w:r>
-      <w:r>
-        <w:t>歐陽修</w:t>
-      </w:r>
-      <w:r>
-        <w:t>", "</w:t>
-      </w:r>
-      <w:r>
-        <w:t>蘇軾</w:t>
-      </w:r>
-      <w:r>
-        <w:t>", 3), ("</w:t>
-      </w:r>
-      <w:r>
-        <w:t>陸深</w:t>
-      </w:r>
-      <w:r>
-        <w:t>", "</w:t>
-      </w:r>
-      <w:r>
-        <w:t>王守仁</w:t>
-      </w:r>
-      <w:r>
-        <w:t xml:space="preserve">", 2), # </w:t>
-      </w:r>
-      <w:r>
-        <w:t>其他孤立人物標示較弱連結</w:t>
-      </w:r>
-      <w:r>
-        <w:t xml:space="preserve"> ("</w:t>
-      </w:r>
-      <w:r>
-        <w:t>危素</w:t>
-      </w:r>
-      <w:r>
-        <w:t>", "</w:t>
-      </w:r>
-      <w:r>
-        <w:t>未知影響</w:t>
-      </w:r>
-      <w:r>
-        <w:t>", 1), ("</w:t>
-      </w:r>
-      <w:r>
-        <w:t>徐溥</w:t>
-      </w:r>
-      <w:r>
-        <w:t>", "</w:t>
-      </w:r>
-      <w:r>
-        <w:t>未知影響</w:t>
-      </w:r>
-      <w:r>
-        <w:t>", 1), ("</w:t>
-      </w:r>
-      <w:r>
         <w:t>李栻</w:t>
       </w:r>
       <w:r>

</xml_diff>